<commit_message>
nombres en el pie
</commit_message>
<xml_diff>
--- a/Patrones de diseño BarberDate.docx
+++ b/Patrones de diseño BarberDate.docx
@@ -1,6 +1,6 @@
 
 <file path=word/document.xml><?xml version="1.0" encoding="utf-8"?>
-<w:document xmlns:wpc="http://schemas.microsoft.com/office/word/2010/wordprocessingCanvas" xmlns:cx="http://schemas.microsoft.com/office/drawing/2014/chartex" xmlns:cx1="http://schemas.microsoft.com/office/drawing/2015/9/8/chartex" xmlns:cx2="http://schemas.microsoft.com/office/drawing/2015/10/21/chartex" xmlns:cx3="http://schemas.microsoft.com/office/drawing/2016/5/9/chartex" xmlns:cx4="http://schemas.microsoft.com/office/drawing/2016/5/10/chartex" xmlns:cx5="http://schemas.microsoft.com/office/drawing/2016/5/11/chartex" xmlns:cx6="http://schemas.microsoft.com/office/drawing/2016/5/12/chartex" xmlns:cx7="http://schemas.microsoft.com/office/drawing/2016/5/13/chartex" xmlns:cx8="http://schemas.microsoft.com/office/drawing/2016/5/14/chartex" xmlns:mc="http://schemas.openxmlformats.org/markup-compatibility/2006" xmlns:aink="http://schemas.microsoft.com/office/drawing/2016/ink" xmlns:am3d="http://schemas.microsoft.com/office/drawing/2017/model3d" xmlns:o="urn:schemas-microsoft-com:office:office" xmlns:oel="http://schemas.microsoft.com/office/2019/extlst" xmlns:r="http://schemas.openxmlformats.org/officeDocument/2006/relationships" xmlns:m="http://schemas.openxmlformats.org/officeDocument/2006/math" xmlns:v="urn:schemas-microsoft-com:vml" xmlns:wp14="http://schemas.microsoft.com/office/word/2010/wordprocessingDrawing" xmlns:wp="http://schemas.openxmlformats.org/drawingml/2006/wordprocessingDrawing" xmlns:w10="urn:schemas-microsoft-com:office:word" xmlns:w="http://schemas.openxmlformats.org/wordprocessingml/2006/main" xmlns:w14="http://schemas.microsoft.com/office/word/2010/wordml" xmlns:w15="http://schemas.microsoft.com/office/word/2012/wordml" xmlns:w16cex="http://schemas.microsoft.com/office/word/2018/wordml/cex" xmlns:w16cid="http://schemas.microsoft.com/office/word/2016/wordml/cid" xmlns:w16="http://schemas.microsoft.com/office/word/2018/wordml" xmlns:w16sdtdh="http://schemas.microsoft.com/office/word/2020/wordml/sdtdatahash" xmlns:w16se="http://schemas.microsoft.com/office/word/2015/wordml/symex" xmlns:wpg="http://schemas.microsoft.com/office/word/2010/wordprocessingGroup" xmlns:wpi="http://schemas.microsoft.com/office/word/2010/wordprocessingInk" xmlns:wne="http://schemas.microsoft.com/office/word/2006/wordml" xmlns:wps="http://schemas.microsoft.com/office/word/2010/wordprocessingShape" mc:Ignorable="w14 w15 w16se w16cid w16 w16cex w16sdtdh wp14">
+<w:document xmlns:wpc="http://schemas.microsoft.com/office/word/2010/wordprocessingCanvas" xmlns:cx="http://schemas.microsoft.com/office/drawing/2014/chartex" xmlns:cx1="http://schemas.microsoft.com/office/drawing/2015/9/8/chartex" xmlns:cx2="http://schemas.microsoft.com/office/drawing/2015/10/21/chartex" xmlns:cx3="http://schemas.microsoft.com/office/drawing/2016/5/9/chartex" xmlns:cx4="http://schemas.microsoft.com/office/drawing/2016/5/10/chartex" xmlns:cx5="http://schemas.microsoft.com/office/drawing/2016/5/11/chartex" xmlns:cx6="http://schemas.microsoft.com/office/drawing/2016/5/12/chartex" xmlns:cx7="http://schemas.microsoft.com/office/drawing/2016/5/13/chartex" xmlns:cx8="http://schemas.microsoft.com/office/drawing/2016/5/14/chartex" xmlns:mc="http://schemas.openxmlformats.org/markup-compatibility/2006" xmlns:aink="http://schemas.microsoft.com/office/drawing/2016/ink" xmlns:am3d="http://schemas.microsoft.com/office/drawing/2017/model3d" xmlns:o="urn:schemas-microsoft-com:office:office" xmlns:r="http://schemas.openxmlformats.org/officeDocument/2006/relationships" xmlns:m="http://schemas.openxmlformats.org/officeDocument/2006/math" xmlns:v="urn:schemas-microsoft-com:vml" xmlns:wp14="http://schemas.microsoft.com/office/word/2010/wordprocessingDrawing" xmlns:wp="http://schemas.openxmlformats.org/drawingml/2006/wordprocessingDrawing" xmlns:w10="urn:schemas-microsoft-com:office:word" xmlns:w="http://schemas.openxmlformats.org/wordprocessingml/2006/main" xmlns:w14="http://schemas.microsoft.com/office/word/2010/wordml" xmlns:w15="http://schemas.microsoft.com/office/word/2012/wordml" xmlns:w16cex="http://schemas.microsoft.com/office/word/2018/wordml/cex" xmlns:w16cid="http://schemas.microsoft.com/office/word/2016/wordml/cid" xmlns:w16="http://schemas.microsoft.com/office/word/2018/wordml" xmlns:w16sdtdh="http://schemas.microsoft.com/office/word/2020/wordml/sdtdatahash" xmlns:w16se="http://schemas.microsoft.com/office/word/2015/wordml/symex" xmlns:wpg="http://schemas.microsoft.com/office/word/2010/wordprocessingGroup" xmlns:wpi="http://schemas.microsoft.com/office/word/2010/wordprocessingInk" xmlns:wne="http://schemas.microsoft.com/office/word/2006/wordml" xmlns:wps="http://schemas.microsoft.com/office/word/2010/wordprocessingShape" mc:Ignorable="w14 w15 w16se w16cid w16 w16cex w16sdtdh wp14">
   <w:body>
     <w:sdt>
       <w:sdtPr>
@@ -119,7 +119,7 @@
                   </wp:anchor>
                 </w:drawing>
               </mc:Choice>
-              <mc:Fallback>
+              <mc:Fallback xmlns:oel="http://schemas.microsoft.com/office/2019/extlst">
                 <w:pict>
                   <v:rect w14:anchorId="1CB864F8" id="Rectángulo 8" o:spid="_x0000_s1026" style="position:absolute;margin-left:226.25pt;margin-top:-249.1pt;width:17pt;height:623.6pt;rotation:90;z-index:251663360;visibility:visible;mso-wrap-style:square;mso-width-percent:0;mso-height-percent:0;mso-wrap-distance-left:9pt;mso-wrap-distance-top:0;mso-wrap-distance-right:9pt;mso-wrap-distance-bottom:0;mso-position-horizontal:absolute;mso-position-horizontal-relative:margin;mso-position-vertical:absolute;mso-position-vertical-relative:text;mso-width-percent:0;mso-height-percent:0;mso-width-relative:margin;mso-height-relative:margin;v-text-anchor:middle" o:gfxdata="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" fillcolor="#fff500" stroked="f" strokeweight="1pt">
                     <w10:wrap anchorx="margin"/>
@@ -206,7 +206,7 @@
                   </wp:anchor>
                 </w:drawing>
               </mc:Choice>
-              <mc:Fallback>
+              <mc:Fallback xmlns:oel="http://schemas.microsoft.com/office/2019/extlst">
                 <w:pict>
                   <v:rect w14:anchorId="495B587D" id="Rectángulo 8" o:spid="_x0000_s1026" style="position:absolute;margin-left:34.9pt;margin-top:0;width:17pt;height:793.7pt;z-index:251662336;visibility:visible;mso-wrap-style:square;mso-width-percent:0;mso-height-percent:0;mso-wrap-distance-left:9pt;mso-wrap-distance-top:0;mso-wrap-distance-right:9pt;mso-wrap-distance-bottom:0;mso-position-horizontal:absolute;mso-position-horizontal-relative:right-margin-area;mso-position-vertical:center;mso-position-vertical-relative:margin;mso-width-percent:0;mso-height-percent:0;mso-width-relative:margin;mso-height-relative:margin;v-text-anchor:middle" o:gfxdata="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" fillcolor="#41557a" stroked="f" strokeweight="1pt">
                     <w10:wrap anchorx="margin" anchory="margin"/>
@@ -325,7 +325,7 @@
                     <v:stroke joinstyle="miter"/>
                     <v:path gradientshapeok="t" o:connecttype="rect"/>
                   </v:shapetype>
-                  <v:shape id="Cuadro de texto 9" o:spid="_x0000_s1026" type="#_x0000_t202" style="position:absolute;margin-left:112.35pt;margin-top:301.8pt;width:382.5pt;height:231pt;z-index:251666432;visibility:visible;mso-wrap-style:square;mso-width-percent:0;mso-height-percent:0;mso-wrap-distance-left:9pt;mso-wrap-distance-top:0;mso-wrap-distance-right:9pt;mso-wrap-distance-bottom:0;mso-position-horizontal:absolute;mso-position-horizontal-relative:margin;mso-position-vertical:absolute;mso-position-vertical-relative:text;mso-width-percent:0;mso-height-percent:0;mso-width-relative:margin;mso-height-relative:margin;v-text-anchor:middle" o:gfxdata="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" filled="f" stroked="f" strokeweight=".5pt">
+                  <v:shape id="Cuadro de texto 9" o:spid="_x0000_s1026" type="#_x0000_t202" style="position:absolute;margin-left:112.35pt;margin-top:301.8pt;width:382.5pt;height:231pt;z-index:251666432;visibility:visible;mso-wrap-style:square;mso-width-percent:0;mso-height-percent:0;mso-wrap-distance-left:9pt;mso-wrap-distance-top:0;mso-wrap-distance-right:9pt;mso-wrap-distance-bottom:0;mso-position-horizontal:absolute;mso-position-horizontal-relative:margin;mso-position-vertical:absolute;mso-position-vertical-relative:text;mso-width-percent:0;mso-height-percent:0;mso-width-relative:margin;mso-height-relative:margin;v-text-anchor:middle" o:gfxdata="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" filled="f" stroked="f" strokeweight=".5pt">
                     <v:textbox>
                       <w:txbxContent>
                         <w:p>
@@ -451,29 +451,6 @@
                                   <w:t>/2023</w:t>
                                 </w:r>
                               </w:p>
-                              <w:p>
-                                <w:pPr>
-                                  <w:spacing w:after="0"/>
-                                  <w:jc w:val="right"/>
-                                  <w:rPr>
-                                    <w:rFonts w:ascii="Arial" w:hAnsi="Arial" w:cs="Arial"/>
-                                    <w:b/>
-                                    <w:bCs/>
-                                    <w:sz w:val="36"/>
-                                    <w:szCs w:val="36"/>
-                                  </w:rPr>
-                                </w:pPr>
-                                <w:r>
-                                  <w:rPr>
-                                    <w:rFonts w:ascii="Arial" w:hAnsi="Arial" w:cs="Arial"/>
-                                    <w:b/>
-                                    <w:bCs/>
-                                    <w:sz w:val="36"/>
-                                    <w:szCs w:val="36"/>
-                                  </w:rPr>
-                                  <w:t>Estudiante: IEVND. Abdiel Labrado Flores</w:t>
-                                </w:r>
-                              </w:p>
                             </w:txbxContent>
                           </wps:txbx>
                           <wps:bodyPr rot="0" spcFirstLastPara="0" vertOverflow="overflow" horzOverflow="overflow" vert="horz" wrap="square" lIns="91440" tIns="45720" rIns="91440" bIns="45720" numCol="1" spcCol="0" rtlCol="0" fromWordArt="0" anchor="ctr" anchorCtr="0" forceAA="0" compatLnSpc="1">
@@ -496,7 +473,7 @@
               </mc:Choice>
               <mc:Fallback>
                 <w:pict>
-                  <v:shape w14:anchorId="1B0A65B2" id="_x0000_s1027" type="#_x0000_t202" style="position:absolute;margin-left:114.8pt;margin-top:613.8pt;width:379.4pt;height:58.85pt;z-index:251665408;visibility:visible;mso-wrap-style:square;mso-width-percent:0;mso-height-percent:0;mso-wrap-distance-left:9pt;mso-wrap-distance-top:0;mso-wrap-distance-right:9pt;mso-wrap-distance-bottom:0;mso-position-horizontal:absolute;mso-position-horizontal-relative:margin;mso-position-vertical:absolute;mso-position-vertical-relative:text;mso-width-percent:0;mso-height-percent:0;mso-width-relative:margin;mso-height-relative:margin;v-text-anchor:middle" o:gfxdata="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" filled="f" stroked="f" strokeweight=".5pt">
+                  <v:shape w14:anchorId="1B0A65B2" id="_x0000_s1027" type="#_x0000_t202" style="position:absolute;margin-left:114.8pt;margin-top:613.8pt;width:379.4pt;height:58.85pt;z-index:251665408;visibility:visible;mso-wrap-style:square;mso-width-percent:0;mso-height-percent:0;mso-wrap-distance-left:9pt;mso-wrap-distance-top:0;mso-wrap-distance-right:9pt;mso-wrap-distance-bottom:0;mso-position-horizontal:absolute;mso-position-horizontal-relative:margin;mso-position-vertical:absolute;mso-position-vertical-relative:text;mso-width-percent:0;mso-height-percent:0;mso-width-relative:margin;mso-height-relative:margin;v-text-anchor:middle" o:gfxdata="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" filled="f" stroked="f" strokeweight=".5pt">
                     <v:textbox>
                       <w:txbxContent>
                         <w:p>
@@ -552,29 +529,6 @@
                             <w:t>/2023</w:t>
                           </w:r>
                         </w:p>
-                        <w:p>
-                          <w:pPr>
-                            <w:spacing w:after="0"/>
-                            <w:jc w:val="right"/>
-                            <w:rPr>
-                              <w:rFonts w:ascii="Arial" w:hAnsi="Arial" w:cs="Arial"/>
-                              <w:b/>
-                              <w:bCs/>
-                              <w:sz w:val="36"/>
-                              <w:szCs w:val="36"/>
-                            </w:rPr>
-                          </w:pPr>
-                          <w:r>
-                            <w:rPr>
-                              <w:rFonts w:ascii="Arial" w:hAnsi="Arial" w:cs="Arial"/>
-                              <w:b/>
-                              <w:bCs/>
-                              <w:sz w:val="36"/>
-                              <w:szCs w:val="36"/>
-                            </w:rPr>
-                            <w:t>Estudiante: IEVND. Abdiel Labrado Flores</w:t>
-                          </w:r>
-                        </w:p>
                       </w:txbxContent>
                     </v:textbox>
                     <w10:wrap anchorx="margin"/>
@@ -590,7 +544,7 @@
             <mc:AlternateContent>
               <mc:Choice Requires="wps">
                 <w:drawing>
-                  <wp:anchor distT="0" distB="0" distL="114300" distR="114300" simplePos="0" relativeHeight="251664384" behindDoc="0" locked="0" layoutInCell="1" allowOverlap="1" wp14:anchorId="145198A2" wp14:editId="195928BD">
+                  <wp:anchor distT="0" distB="0" distL="114300" distR="114300" simplePos="0" relativeHeight="251664384" behindDoc="0" locked="0" layoutInCell="1" allowOverlap="1" wp14:anchorId="145198A2" wp14:editId="5B1396D1">
                     <wp:simplePos x="0" y="0"/>
                     <wp:positionH relativeFrom="column">
                       <wp:posOffset>-709930</wp:posOffset>
@@ -707,7 +661,29 @@
                                     <w:sz w:val="36"/>
                                     <w:szCs w:val="36"/>
                                   </w:rPr>
-                                  <w:t>Dr. Jose Luis Sánchez Cervantes</w:t>
+                                  <w:t xml:space="preserve">Dr. </w:t>
+                                </w:r>
+                                <w:proofErr w:type="spellStart"/>
+                                <w:r>
+                                  <w:rPr>
+                                    <w:rFonts w:ascii="Arial" w:hAnsi="Arial" w:cs="Arial"/>
+                                    <w:b/>
+                                    <w:bCs/>
+                                    <w:sz w:val="36"/>
+                                    <w:szCs w:val="36"/>
+                                  </w:rPr>
+                                  <w:t>Jose</w:t>
+                                </w:r>
+                                <w:proofErr w:type="spellEnd"/>
+                                <w:r>
+                                  <w:rPr>
+                                    <w:rFonts w:ascii="Arial" w:hAnsi="Arial" w:cs="Arial"/>
+                                    <w:b/>
+                                    <w:bCs/>
+                                    <w:sz w:val="36"/>
+                                    <w:szCs w:val="36"/>
+                                  </w:rPr>
+                                  <w:t xml:space="preserve"> Luis Sánchez Cervantes</w:t>
                                 </w:r>
                               </w:p>
                             </w:txbxContent>
@@ -732,7 +708,7 @@
               </mc:Choice>
               <mc:Fallback>
                 <w:pict>
-                  <v:shape w14:anchorId="145198A2" id="_x0000_s1028" type="#_x0000_t202" style="position:absolute;margin-left:-55.9pt;margin-top:70.8pt;width:369pt;height:131.55pt;z-index:251664384;visibility:visible;mso-wrap-style:square;mso-width-percent:0;mso-height-percent:0;mso-wrap-distance-left:9pt;mso-wrap-distance-top:0;mso-wrap-distance-right:9pt;mso-wrap-distance-bottom:0;mso-position-horizontal:absolute;mso-position-horizontal-relative:text;mso-position-vertical:absolute;mso-position-vertical-relative:text;mso-width-percent:0;mso-height-percent:0;mso-width-relative:margin;mso-height-relative:margin;v-text-anchor:middle" o:gfxdata="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" filled="f" stroked="f" strokeweight=".5pt">
+                  <v:shape w14:anchorId="145198A2" id="_x0000_s1028" type="#_x0000_t202" style="position:absolute;margin-left:-55.9pt;margin-top:70.8pt;width:369pt;height:131.55pt;z-index:251664384;visibility:visible;mso-wrap-style:square;mso-width-percent:0;mso-height-percent:0;mso-wrap-distance-left:9pt;mso-wrap-distance-top:0;mso-wrap-distance-right:9pt;mso-wrap-distance-bottom:0;mso-position-horizontal:absolute;mso-position-horizontal-relative:text;mso-position-vertical:absolute;mso-position-vertical-relative:text;mso-width-percent:0;mso-height-percent:0;mso-width-relative:margin;mso-height-relative:margin;v-text-anchor:middle" o:gfxdata="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" filled="f" stroked="f" strokeweight=".5pt">
                     <v:textbox>
                       <w:txbxContent>
                         <w:p>
@@ -992,7 +968,7 @@
                   </wp:anchor>
                 </w:drawing>
               </mc:Choice>
-              <mc:Fallback>
+              <mc:Fallback xmlns:oel="http://schemas.microsoft.com/office/2019/extlst">
                 <w:pict>
                   <v:shapetype w14:anchorId="13A5430F" id="_x0000_t4" coordsize="21600,21600" o:spt="4" path="m10800,l,10800,10800,21600,21600,10800xe">
                     <v:stroke joinstyle="miter"/>
@@ -1076,7 +1052,7 @@
                   </wp:anchor>
                 </w:drawing>
               </mc:Choice>
-              <mc:Fallback>
+              <mc:Fallback xmlns:oel="http://schemas.microsoft.com/office/2019/extlst">
                 <w:pict>
                   <v:shape w14:anchorId="26E73DD4" id="Rombo 6" o:spid="_x0000_s1026" type="#_x0000_t4" style="position:absolute;margin-left:-136.7pt;margin-top:595.2pt;width:379.2pt;height:379.2pt;z-index:251661312;visibility:visible;mso-wrap-style:square;mso-width-percent:0;mso-height-percent:0;mso-wrap-distance-left:9pt;mso-wrap-distance-top:0;mso-wrap-distance-right:9pt;mso-wrap-distance-bottom:0;mso-position-horizontal:absolute;mso-position-horizontal-relative:margin;mso-position-vertical:absolute;mso-position-vertical-relative:text;mso-width-percent:0;mso-height-percent:0;mso-width-relative:margin;mso-height-relative:margin;v-text-anchor:middle" o:gfxdata="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" fillcolor="#41557a" stroked="f" strokeweight="1pt">
                     <w10:wrap anchorx="margin"/>
@@ -1131,7 +1107,21 @@
         <w:rPr>
           <w:rFonts w:ascii="Arial" w:hAnsi="Arial" w:cs="Arial"/>
         </w:rPr>
-        <w:t>Un patrón de diseño es una estructura establecida para lograr las buenas prácticas de la Programación Orientada a Objetos. De esta forma se tienen distintas categorías según el objetivo de cada uno de los patrones existentes. En el presente documento se describen los utilizados para el desarrollo del sistema “BarberDate”.</w:t>
+        <w:t>Un patrón de diseño es una estructura establecida para lograr las buenas prácticas de la Programación Orientada a Objetos. De esta forma se tienen distintas categorías según el objetivo de cada uno de los patrones existentes. En el presente documento se describen los utilizados para el desarrollo del sistema “</w:t>
+      </w:r>
+      <w:proofErr w:type="spellStart"/>
+      <w:r>
+        <w:rPr>
+          <w:rFonts w:ascii="Arial" w:hAnsi="Arial" w:cs="Arial"/>
+        </w:rPr>
+        <w:t>BarberDate</w:t>
+      </w:r>
+      <w:proofErr w:type="spellEnd"/>
+      <w:r>
+        <w:rPr>
+          <w:rFonts w:ascii="Arial" w:hAnsi="Arial" w:cs="Arial"/>
+        </w:rPr>
+        <w:t>”.</w:t>
       </w:r>
     </w:p>
     <w:p>
@@ -1248,7 +1238,21 @@
         <w:rPr>
           <w:rFonts w:ascii="Arial" w:hAnsi="Arial" w:cs="Arial"/>
         </w:rPr>
-        <w:t>El anterior diagrama de clases para el sistema “BarberDate” incluye cuatro patrones de diseño que se describen en el apartado a continuación.</w:t>
+        <w:t>El anterior diagrama de clases para el sistema “</w:t>
+      </w:r>
+      <w:proofErr w:type="spellStart"/>
+      <w:r>
+        <w:rPr>
+          <w:rFonts w:ascii="Arial" w:hAnsi="Arial" w:cs="Arial"/>
+        </w:rPr>
+        <w:t>BarberDate</w:t>
+      </w:r>
+      <w:proofErr w:type="spellEnd"/>
+      <w:r>
+        <w:rPr>
+          <w:rFonts w:ascii="Arial" w:hAnsi="Arial" w:cs="Arial"/>
+        </w:rPr>
+        <w:t>” incluye cuatro patrones de diseño que se describen en el apartado a continuación.</w:t>
       </w:r>
     </w:p>
     <w:p>
@@ -1426,7 +1430,35 @@
         <w:rPr>
           <w:rFonts w:ascii="Arial" w:hAnsi="Arial" w:cs="Arial"/>
         </w:rPr>
-        <w:t xml:space="preserve"> El uso de este patrón de diseño se justifica en el método de pago, principalmente al especificar los procesos con que trabaja Vissa contra los de Mastercard, por lo que se utiliza el mismo método para distintos procesos.</w:t>
+        <w:t xml:space="preserve"> El uso de este patrón de diseño se justifica en el método de pago, principalmente al especificar los procesos con que trabaja </w:t>
+      </w:r>
+      <w:proofErr w:type="spellStart"/>
+      <w:r>
+        <w:rPr>
+          <w:rFonts w:ascii="Arial" w:hAnsi="Arial" w:cs="Arial"/>
+        </w:rPr>
+        <w:t>Vissa</w:t>
+      </w:r>
+      <w:proofErr w:type="spellEnd"/>
+      <w:r>
+        <w:rPr>
+          <w:rFonts w:ascii="Arial" w:hAnsi="Arial" w:cs="Arial"/>
+        </w:rPr>
+        <w:t xml:space="preserve"> contra los de </w:t>
+      </w:r>
+      <w:proofErr w:type="spellStart"/>
+      <w:r>
+        <w:rPr>
+          <w:rFonts w:ascii="Arial" w:hAnsi="Arial" w:cs="Arial"/>
+        </w:rPr>
+        <w:t>Mastercard</w:t>
+      </w:r>
+      <w:proofErr w:type="spellEnd"/>
+      <w:r>
+        <w:rPr>
+          <w:rFonts w:ascii="Arial" w:hAnsi="Arial" w:cs="Arial"/>
+        </w:rPr>
+        <w:t>, por lo que se utiliza el mismo método para distintos procesos.</w:t>
       </w:r>
     </w:p>
     <w:p>
@@ -1519,17 +1551,33 @@
           <w:rFonts w:ascii="Arial" w:hAnsi="Arial" w:cs="Arial"/>
         </w:rPr>
       </w:pPr>
+      <w:proofErr w:type="spellStart"/>
       <w:r>
         <w:rPr>
           <w:rFonts w:ascii="Arial" w:hAnsi="Arial" w:cs="Arial"/>
         </w:rPr>
         <w:t>Refactoring.Guru</w:t>
       </w:r>
-      <w:r>
-        <w:rPr>
-          <w:rFonts w:ascii="Arial" w:hAnsi="Arial" w:cs="Arial"/>
-        </w:rPr>
-        <w:t xml:space="preserve">. (2023). Refactoring.Guru. </w:t>
+      <w:proofErr w:type="spellEnd"/>
+      <w:r>
+        <w:rPr>
+          <w:rFonts w:ascii="Arial" w:hAnsi="Arial" w:cs="Arial"/>
+        </w:rPr>
+        <w:t xml:space="preserve">. (2023). </w:t>
+      </w:r>
+      <w:proofErr w:type="spellStart"/>
+      <w:r>
+        <w:rPr>
+          <w:rFonts w:ascii="Arial" w:hAnsi="Arial" w:cs="Arial"/>
+        </w:rPr>
+        <w:t>Refactoring.Guru</w:t>
+      </w:r>
+      <w:proofErr w:type="spellEnd"/>
+      <w:r>
+        <w:rPr>
+          <w:rFonts w:ascii="Arial" w:hAnsi="Arial" w:cs="Arial"/>
+        </w:rPr>
+        <w:t xml:space="preserve">. </w:t>
       </w:r>
       <w:hyperlink r:id="rId8" w:history="1">
         <w:r>
@@ -1556,7 +1604,7 @@
 </file>
 
 <file path=word/endnotes.xml><?xml version="1.0" encoding="utf-8"?>
-<w:endnotes xmlns:wpc="http://schemas.microsoft.com/office/word/2010/wordprocessingCanvas" xmlns:cx="http://schemas.microsoft.com/office/drawing/2014/chartex" xmlns:cx1="http://schemas.microsoft.com/office/drawing/2015/9/8/chartex" xmlns:cx2="http://schemas.microsoft.com/office/drawing/2015/10/21/chartex" xmlns:cx3="http://schemas.microsoft.com/office/drawing/2016/5/9/chartex" xmlns:cx4="http://schemas.microsoft.com/office/drawing/2016/5/10/chartex" xmlns:cx5="http://schemas.microsoft.com/office/drawing/2016/5/11/chartex" xmlns:cx6="http://schemas.microsoft.com/office/drawing/2016/5/12/chartex" xmlns:cx7="http://schemas.microsoft.com/office/drawing/2016/5/13/chartex" xmlns:cx8="http://schemas.microsoft.com/office/drawing/2016/5/14/chartex" xmlns:mc="http://schemas.openxmlformats.org/markup-compatibility/2006" xmlns:aink="http://schemas.microsoft.com/office/drawing/2016/ink" xmlns:am3d="http://schemas.microsoft.com/office/drawing/2017/model3d" xmlns:o="urn:schemas-microsoft-com:office:office" xmlns:oel="http://schemas.microsoft.com/office/2019/extlst" xmlns:r="http://schemas.openxmlformats.org/officeDocument/2006/relationships" xmlns:m="http://schemas.openxmlformats.org/officeDocument/2006/math" xmlns:v="urn:schemas-microsoft-com:vml" xmlns:wp14="http://schemas.microsoft.com/office/word/2010/wordprocessingDrawing" xmlns:wp="http://schemas.openxmlformats.org/drawingml/2006/wordprocessingDrawing" xmlns:w10="urn:schemas-microsoft-com:office:word" xmlns:w="http://schemas.openxmlformats.org/wordprocessingml/2006/main" xmlns:w14="http://schemas.microsoft.com/office/word/2010/wordml" xmlns:w15="http://schemas.microsoft.com/office/word/2012/wordml" xmlns:w16cex="http://schemas.microsoft.com/office/word/2018/wordml/cex" xmlns:w16cid="http://schemas.microsoft.com/office/word/2016/wordml/cid" xmlns:w16="http://schemas.microsoft.com/office/word/2018/wordml" xmlns:w16sdtdh="http://schemas.microsoft.com/office/word/2020/wordml/sdtdatahash" xmlns:w16se="http://schemas.microsoft.com/office/word/2015/wordml/symex" xmlns:wpg="http://schemas.microsoft.com/office/word/2010/wordprocessingGroup" xmlns:wpi="http://schemas.microsoft.com/office/word/2010/wordprocessingInk" xmlns:wne="http://schemas.microsoft.com/office/word/2006/wordml" xmlns:wps="http://schemas.microsoft.com/office/word/2010/wordprocessingShape" mc:Ignorable="w14 w15 w16se w16cid w16 w16cex w16sdtdh wp14">
+<w:endnotes xmlns:wpc="http://schemas.microsoft.com/office/word/2010/wordprocessingCanvas" xmlns:cx="http://schemas.microsoft.com/office/drawing/2014/chartex" xmlns:cx1="http://schemas.microsoft.com/office/drawing/2015/9/8/chartex" xmlns:cx2="http://schemas.microsoft.com/office/drawing/2015/10/21/chartex" xmlns:cx3="http://schemas.microsoft.com/office/drawing/2016/5/9/chartex" xmlns:cx4="http://schemas.microsoft.com/office/drawing/2016/5/10/chartex" xmlns:cx5="http://schemas.microsoft.com/office/drawing/2016/5/11/chartex" xmlns:cx6="http://schemas.microsoft.com/office/drawing/2016/5/12/chartex" xmlns:cx7="http://schemas.microsoft.com/office/drawing/2016/5/13/chartex" xmlns:cx8="http://schemas.microsoft.com/office/drawing/2016/5/14/chartex" xmlns:mc="http://schemas.openxmlformats.org/markup-compatibility/2006" xmlns:aink="http://schemas.microsoft.com/office/drawing/2016/ink" xmlns:am3d="http://schemas.microsoft.com/office/drawing/2017/model3d" xmlns:o="urn:schemas-microsoft-com:office:office" xmlns:r="http://schemas.openxmlformats.org/officeDocument/2006/relationships" xmlns:m="http://schemas.openxmlformats.org/officeDocument/2006/math" xmlns:v="urn:schemas-microsoft-com:vml" xmlns:wp14="http://schemas.microsoft.com/office/word/2010/wordprocessingDrawing" xmlns:wp="http://schemas.openxmlformats.org/drawingml/2006/wordprocessingDrawing" xmlns:w10="urn:schemas-microsoft-com:office:word" xmlns:w="http://schemas.openxmlformats.org/wordprocessingml/2006/main" xmlns:w14="http://schemas.microsoft.com/office/word/2010/wordml" xmlns:w15="http://schemas.microsoft.com/office/word/2012/wordml" xmlns:w16cex="http://schemas.microsoft.com/office/word/2018/wordml/cex" xmlns:w16cid="http://schemas.microsoft.com/office/word/2016/wordml/cid" xmlns:w16="http://schemas.microsoft.com/office/word/2018/wordml" xmlns:w16sdtdh="http://schemas.microsoft.com/office/word/2020/wordml/sdtdatahash" xmlns:w16se="http://schemas.microsoft.com/office/word/2015/wordml/symex" xmlns:wpg="http://schemas.microsoft.com/office/word/2010/wordprocessingGroup" xmlns:wpi="http://schemas.microsoft.com/office/word/2010/wordprocessingInk" xmlns:wne="http://schemas.microsoft.com/office/word/2006/wordml" xmlns:wps="http://schemas.microsoft.com/office/word/2010/wordprocessingShape" mc:Ignorable="w14 w15 w16se w16cid w16 w16cex w16sdtdh wp14">
   <w:endnote w:type="separator" w:id="-1">
     <w:p>
       <w:pPr>
@@ -1581,7 +1629,7 @@
 </file>
 
 <file path=word/footer1.xml><?xml version="1.0" encoding="utf-8"?>
-<w:ftr xmlns:wpc="http://schemas.microsoft.com/office/word/2010/wordprocessingCanvas" xmlns:cx="http://schemas.microsoft.com/office/drawing/2014/chartex" xmlns:cx1="http://schemas.microsoft.com/office/drawing/2015/9/8/chartex" xmlns:cx2="http://schemas.microsoft.com/office/drawing/2015/10/21/chartex" xmlns:cx3="http://schemas.microsoft.com/office/drawing/2016/5/9/chartex" xmlns:cx4="http://schemas.microsoft.com/office/drawing/2016/5/10/chartex" xmlns:cx5="http://schemas.microsoft.com/office/drawing/2016/5/11/chartex" xmlns:cx6="http://schemas.microsoft.com/office/drawing/2016/5/12/chartex" xmlns:cx7="http://schemas.microsoft.com/office/drawing/2016/5/13/chartex" xmlns:cx8="http://schemas.microsoft.com/office/drawing/2016/5/14/chartex" xmlns:mc="http://schemas.openxmlformats.org/markup-compatibility/2006" xmlns:aink="http://schemas.microsoft.com/office/drawing/2016/ink" xmlns:am3d="http://schemas.microsoft.com/office/drawing/2017/model3d" xmlns:o="urn:schemas-microsoft-com:office:office" xmlns:oel="http://schemas.microsoft.com/office/2019/extlst" xmlns:r="http://schemas.openxmlformats.org/officeDocument/2006/relationships" xmlns:m="http://schemas.openxmlformats.org/officeDocument/2006/math" xmlns:v="urn:schemas-microsoft-com:vml" xmlns:wp14="http://schemas.microsoft.com/office/word/2010/wordprocessingDrawing" xmlns:wp="http://schemas.openxmlformats.org/drawingml/2006/wordprocessingDrawing" xmlns:w10="urn:schemas-microsoft-com:office:word" xmlns:w="http://schemas.openxmlformats.org/wordprocessingml/2006/main" xmlns:w14="http://schemas.microsoft.com/office/word/2010/wordml" xmlns:w15="http://schemas.microsoft.com/office/word/2012/wordml" xmlns:w16cex="http://schemas.microsoft.com/office/word/2018/wordml/cex" xmlns:w16cid="http://schemas.microsoft.com/office/word/2016/wordml/cid" xmlns:w16="http://schemas.microsoft.com/office/word/2018/wordml" xmlns:w16sdtdh="http://schemas.microsoft.com/office/word/2020/wordml/sdtdatahash" xmlns:w16se="http://schemas.microsoft.com/office/word/2015/wordml/symex" xmlns:wpg="http://schemas.microsoft.com/office/word/2010/wordprocessingGroup" xmlns:wpi="http://schemas.microsoft.com/office/word/2010/wordprocessingInk" xmlns:wne="http://schemas.microsoft.com/office/word/2006/wordml" xmlns:wps="http://schemas.microsoft.com/office/word/2010/wordprocessingShape" mc:Ignorable="w14 w15 w16se w16cid w16 w16cex w16sdtdh wp14">
+<w:ftr xmlns:wpc="http://schemas.microsoft.com/office/word/2010/wordprocessingCanvas" xmlns:cx="http://schemas.microsoft.com/office/drawing/2014/chartex" xmlns:cx1="http://schemas.microsoft.com/office/drawing/2015/9/8/chartex" xmlns:cx2="http://schemas.microsoft.com/office/drawing/2015/10/21/chartex" xmlns:cx3="http://schemas.microsoft.com/office/drawing/2016/5/9/chartex" xmlns:cx4="http://schemas.microsoft.com/office/drawing/2016/5/10/chartex" xmlns:cx5="http://schemas.microsoft.com/office/drawing/2016/5/11/chartex" xmlns:cx6="http://schemas.microsoft.com/office/drawing/2016/5/12/chartex" xmlns:cx7="http://schemas.microsoft.com/office/drawing/2016/5/13/chartex" xmlns:cx8="http://schemas.microsoft.com/office/drawing/2016/5/14/chartex" xmlns:mc="http://schemas.openxmlformats.org/markup-compatibility/2006" xmlns:aink="http://schemas.microsoft.com/office/drawing/2016/ink" xmlns:am3d="http://schemas.microsoft.com/office/drawing/2017/model3d" xmlns:o="urn:schemas-microsoft-com:office:office" xmlns:r="http://schemas.openxmlformats.org/officeDocument/2006/relationships" xmlns:m="http://schemas.openxmlformats.org/officeDocument/2006/math" xmlns:v="urn:schemas-microsoft-com:vml" xmlns:wp14="http://schemas.microsoft.com/office/word/2010/wordprocessingDrawing" xmlns:wp="http://schemas.openxmlformats.org/drawingml/2006/wordprocessingDrawing" xmlns:w10="urn:schemas-microsoft-com:office:word" xmlns:w="http://schemas.openxmlformats.org/wordprocessingml/2006/main" xmlns:w14="http://schemas.microsoft.com/office/word/2010/wordml" xmlns:w15="http://schemas.microsoft.com/office/word/2012/wordml" xmlns:w16cex="http://schemas.microsoft.com/office/word/2018/wordml/cex" xmlns:w16cid="http://schemas.microsoft.com/office/word/2016/wordml/cid" xmlns:w16="http://schemas.microsoft.com/office/word/2018/wordml" xmlns:w16sdtdh="http://schemas.microsoft.com/office/word/2020/wordml/sdtdatahash" xmlns:w16se="http://schemas.microsoft.com/office/word/2015/wordml/symex" xmlns:wpg="http://schemas.microsoft.com/office/word/2010/wordprocessingGroup" xmlns:wpi="http://schemas.microsoft.com/office/word/2010/wordprocessingInk" xmlns:wne="http://schemas.microsoft.com/office/word/2006/wordml" xmlns:wps="http://schemas.microsoft.com/office/word/2010/wordprocessingShape" mc:Ignorable="w14 w15 w16se w16cid w16 w16cex w16sdtdh wp14">
   <w:p>
     <w:pPr>
       <w:pStyle w:val="Piedepgina"/>
@@ -1728,7 +1776,7 @@
               <v:stroke joinstyle="miter"/>
               <v:path gradientshapeok="t" o:connecttype="rect"/>
             </v:shapetype>
-            <v:shape id="Text Box 5" o:spid="_x0000_s1029" type="#_x0000_t202" style="position:absolute;margin-left:-18.2pt;margin-top:-2.05pt;width:33pt;height:16.5pt;z-index:251668480;visibility:visible;mso-wrap-style:square;mso-wrap-distance-left:9pt;mso-wrap-distance-top:0;mso-wrap-distance-right:9pt;mso-wrap-distance-bottom:0;mso-position-horizontal:right;mso-position-horizontal-relative:margin;mso-position-vertical:absolute;mso-position-vertical-relative:text;v-text-anchor:top" o:gfxdata="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" filled="f" stroked="f">
+            <v:shape id="Text Box 5" o:spid="_x0000_s1029" type="#_x0000_t202" style="position:absolute;margin-left:-18.2pt;margin-top:-2.05pt;width:33pt;height:16.5pt;z-index:251668480;visibility:visible;mso-wrap-style:square;mso-wrap-distance-left:9pt;mso-wrap-distance-top:0;mso-wrap-distance-right:9pt;mso-wrap-distance-bottom:0;mso-position-horizontal:right;mso-position-horizontal-relative:margin;mso-position-vertical:absolute;mso-position-vertical-relative:text;v-text-anchor:top" o:gfxdata="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" filled="f" stroked="f">
               <v:textbox inset="0,2.16pt,0,0">
                 <w:txbxContent>
                   <w:p>
@@ -1866,7 +1914,25 @@
                               <w:sz w:val="16"/>
                               <w:szCs w:val="16"/>
                             </w:rPr>
-                            <w:t>MAESTRÍA EN SISTEMAS COMPUTACIONALES</w:t>
+                            <w:t>IEVND. MARIA DE LOURDES MALAGÓN CASALES</w:t>
+                          </w:r>
+                        </w:p>
+                        <w:p>
+                          <w:pPr>
+                            <w:spacing w:after="0"/>
+                            <w:rPr>
+                              <w:rFonts w:ascii="Arial" w:hAnsi="Arial" w:cs="Arial"/>
+                              <w:sz w:val="16"/>
+                              <w:szCs w:val="16"/>
+                            </w:rPr>
+                          </w:pPr>
+                          <w:r>
+                            <w:rPr>
+                              <w:rFonts w:ascii="Arial" w:hAnsi="Arial" w:cs="Arial"/>
+                              <w:sz w:val="16"/>
+                              <w:szCs w:val="16"/>
+                            </w:rPr>
+                            <w:t>IDGS. LUIS FERNANDO LEYVA LUNA</w:t>
                           </w:r>
                         </w:p>
                       </w:txbxContent>
@@ -1888,7 +1954,7 @@
         </mc:Choice>
         <mc:Fallback>
           <w:pict>
-            <v:shape w14:anchorId="4341B08A" id="Cuadro de texto 3" o:spid="_x0000_s1030" type="#_x0000_t202" style="position:absolute;margin-left:-7.2pt;margin-top:-22.1pt;width:321.45pt;height:45.2pt;z-index:-251651072;visibility:visible;mso-wrap-style:square;mso-height-percent:0;mso-wrap-distance-left:9pt;mso-wrap-distance-top:0;mso-wrap-distance-right:9pt;mso-wrap-distance-bottom:0;mso-position-horizontal:absolute;mso-position-horizontal-relative:margin;mso-position-vertical:absolute;mso-position-vertical-relative:text;mso-height-percent:0;mso-height-relative:margin;v-text-anchor:middle" o:gfxdata="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" filled="f" stroked="f" strokeweight=".5pt">
+            <v:shape w14:anchorId="4341B08A" id="Cuadro de texto 3" o:spid="_x0000_s1030" type="#_x0000_t202" style="position:absolute;margin-left:-7.2pt;margin-top:-22.1pt;width:321.45pt;height:45.2pt;z-index:-251651072;visibility:visible;mso-wrap-style:square;mso-height-percent:0;mso-wrap-distance-left:9pt;mso-wrap-distance-top:0;mso-wrap-distance-right:9pt;mso-wrap-distance-bottom:0;mso-position-horizontal:absolute;mso-position-horizontal-relative:margin;mso-position-vertical:absolute;mso-position-vertical-relative:text;mso-height-percent:0;mso-height-relative:margin;v-text-anchor:middle" o:gfxdata="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" filled="f" stroked="f" strokeweight=".5pt">
               <v:textbox>
                 <w:txbxContent>
                   <w:p>
@@ -1924,7 +1990,25 @@
                         <w:sz w:val="16"/>
                         <w:szCs w:val="16"/>
                       </w:rPr>
-                      <w:t>MAESTRÍA EN SISTEMAS COMPUTACIONALES</w:t>
+                      <w:t>IEVND. MARIA DE LOURDES MALAGÓN CASALES</w:t>
+                    </w:r>
+                  </w:p>
+                  <w:p>
+                    <w:pPr>
+                      <w:spacing w:after="0"/>
+                      <w:rPr>
+                        <w:rFonts w:ascii="Arial" w:hAnsi="Arial" w:cs="Arial"/>
+                        <w:sz w:val="16"/>
+                        <w:szCs w:val="16"/>
+                      </w:rPr>
+                    </w:pPr>
+                    <w:r>
+                      <w:rPr>
+                        <w:rFonts w:ascii="Arial" w:hAnsi="Arial" w:cs="Arial"/>
+                        <w:sz w:val="16"/>
+                        <w:szCs w:val="16"/>
+                      </w:rPr>
+                      <w:t>IDGS. LUIS FERNANDO LEYVA LUNA</w:t>
                     </w:r>
                   </w:p>
                 </w:txbxContent>
@@ -2008,7 +2092,7 @@
             </wp:anchor>
           </w:drawing>
         </mc:Choice>
-        <mc:Fallback>
+        <mc:Fallback xmlns:oel="http://schemas.microsoft.com/office/2019/extlst">
           <w:pict>
             <v:shapetype w14:anchorId="548DC155" id="_x0000_t4" coordsize="21600,21600" o:spt="4" path="m10800,l,10800,10800,21600,21600,10800xe">
               <v:stroke joinstyle="miter"/>
@@ -2094,7 +2178,7 @@
             </wp:anchor>
           </w:drawing>
         </mc:Choice>
-        <mc:Fallback>
+        <mc:Fallback xmlns:oel="http://schemas.microsoft.com/office/2019/extlst">
           <w:pict>
             <v:shape w14:anchorId="6A9783BD" id="Rombo 6" o:spid="_x0000_s1026" type="#_x0000_t4" style="position:absolute;margin-left:383.85pt;margin-top:8.9pt;width:98.45pt;height:98.45pt;z-index:251666432;visibility:visible;mso-wrap-style:square;mso-width-percent:0;mso-height-percent:0;mso-wrap-distance-left:9pt;mso-wrap-distance-top:0;mso-wrap-distance-right:9pt;mso-wrap-distance-bottom:0;mso-position-horizontal:absolute;mso-position-horizontal-relative:text;mso-position-vertical:absolute;mso-position-vertical-relative:text;mso-width-percent:0;mso-height-percent:0;mso-width-relative:margin;mso-height-relative:margin;v-text-anchor:middle" o:gfxdata="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" fillcolor="#fff500" stroked="f" strokeweight="1pt"/>
           </w:pict>
@@ -2106,7 +2190,7 @@
 </file>
 
 <file path=word/footnotes.xml><?xml version="1.0" encoding="utf-8"?>
-<w:footnotes xmlns:wpc="http://schemas.microsoft.com/office/word/2010/wordprocessingCanvas" xmlns:cx="http://schemas.microsoft.com/office/drawing/2014/chartex" xmlns:cx1="http://schemas.microsoft.com/office/drawing/2015/9/8/chartex" xmlns:cx2="http://schemas.microsoft.com/office/drawing/2015/10/21/chartex" xmlns:cx3="http://schemas.microsoft.com/office/drawing/2016/5/9/chartex" xmlns:cx4="http://schemas.microsoft.com/office/drawing/2016/5/10/chartex" xmlns:cx5="http://schemas.microsoft.com/office/drawing/2016/5/11/chartex" xmlns:cx6="http://schemas.microsoft.com/office/drawing/2016/5/12/chartex" xmlns:cx7="http://schemas.microsoft.com/office/drawing/2016/5/13/chartex" xmlns:cx8="http://schemas.microsoft.com/office/drawing/2016/5/14/chartex" xmlns:mc="http://schemas.openxmlformats.org/markup-compatibility/2006" xmlns:aink="http://schemas.microsoft.com/office/drawing/2016/ink" xmlns:am3d="http://schemas.microsoft.com/office/drawing/2017/model3d" xmlns:o="urn:schemas-microsoft-com:office:office" xmlns:oel="http://schemas.microsoft.com/office/2019/extlst" xmlns:r="http://schemas.openxmlformats.org/officeDocument/2006/relationships" xmlns:m="http://schemas.openxmlformats.org/officeDocument/2006/math" xmlns:v="urn:schemas-microsoft-com:vml" xmlns:wp14="http://schemas.microsoft.com/office/word/2010/wordprocessingDrawing" xmlns:wp="http://schemas.openxmlformats.org/drawingml/2006/wordprocessingDrawing" xmlns:w10="urn:schemas-microsoft-com:office:word" xmlns:w="http://schemas.openxmlformats.org/wordprocessingml/2006/main" xmlns:w14="http://schemas.microsoft.com/office/word/2010/wordml" xmlns:w15="http://schemas.microsoft.com/office/word/2012/wordml" xmlns:w16cex="http://schemas.microsoft.com/office/word/2018/wordml/cex" xmlns:w16cid="http://schemas.microsoft.com/office/word/2016/wordml/cid" xmlns:w16="http://schemas.microsoft.com/office/word/2018/wordml" xmlns:w16sdtdh="http://schemas.microsoft.com/office/word/2020/wordml/sdtdatahash" xmlns:w16se="http://schemas.microsoft.com/office/word/2015/wordml/symex" xmlns:wpg="http://schemas.microsoft.com/office/word/2010/wordprocessingGroup" xmlns:wpi="http://schemas.microsoft.com/office/word/2010/wordprocessingInk" xmlns:wne="http://schemas.microsoft.com/office/word/2006/wordml" xmlns:wps="http://schemas.microsoft.com/office/word/2010/wordprocessingShape" mc:Ignorable="w14 w15 w16se w16cid w16 w16cex w16sdtdh wp14">
+<w:footnotes xmlns:wpc="http://schemas.microsoft.com/office/word/2010/wordprocessingCanvas" xmlns:cx="http://schemas.microsoft.com/office/drawing/2014/chartex" xmlns:cx1="http://schemas.microsoft.com/office/drawing/2015/9/8/chartex" xmlns:cx2="http://schemas.microsoft.com/office/drawing/2015/10/21/chartex" xmlns:cx3="http://schemas.microsoft.com/office/drawing/2016/5/9/chartex" xmlns:cx4="http://schemas.microsoft.com/office/drawing/2016/5/10/chartex" xmlns:cx5="http://schemas.microsoft.com/office/drawing/2016/5/11/chartex" xmlns:cx6="http://schemas.microsoft.com/office/drawing/2016/5/12/chartex" xmlns:cx7="http://schemas.microsoft.com/office/drawing/2016/5/13/chartex" xmlns:cx8="http://schemas.microsoft.com/office/drawing/2016/5/14/chartex" xmlns:mc="http://schemas.openxmlformats.org/markup-compatibility/2006" xmlns:aink="http://schemas.microsoft.com/office/drawing/2016/ink" xmlns:am3d="http://schemas.microsoft.com/office/drawing/2017/model3d" xmlns:o="urn:schemas-microsoft-com:office:office" xmlns:r="http://schemas.openxmlformats.org/officeDocument/2006/relationships" xmlns:m="http://schemas.openxmlformats.org/officeDocument/2006/math" xmlns:v="urn:schemas-microsoft-com:vml" xmlns:wp14="http://schemas.microsoft.com/office/word/2010/wordprocessingDrawing" xmlns:wp="http://schemas.openxmlformats.org/drawingml/2006/wordprocessingDrawing" xmlns:w10="urn:schemas-microsoft-com:office:word" xmlns:w="http://schemas.openxmlformats.org/wordprocessingml/2006/main" xmlns:w14="http://schemas.microsoft.com/office/word/2010/wordml" xmlns:w15="http://schemas.microsoft.com/office/word/2012/wordml" xmlns:w16cex="http://schemas.microsoft.com/office/word/2018/wordml/cex" xmlns:w16cid="http://schemas.microsoft.com/office/word/2016/wordml/cid" xmlns:w16="http://schemas.microsoft.com/office/word/2018/wordml" xmlns:w16sdtdh="http://schemas.microsoft.com/office/word/2020/wordml/sdtdatahash" xmlns:w16se="http://schemas.microsoft.com/office/word/2015/wordml/symex" xmlns:wpg="http://schemas.microsoft.com/office/word/2010/wordprocessingGroup" xmlns:wpi="http://schemas.microsoft.com/office/word/2010/wordprocessingInk" xmlns:wne="http://schemas.microsoft.com/office/word/2006/wordml" xmlns:wps="http://schemas.microsoft.com/office/word/2010/wordprocessingShape" mc:Ignorable="w14 w15 w16se w16cid w16 w16cex w16sdtdh wp14">
   <w:footnote w:type="separator" w:id="-1">
     <w:p>
       <w:pPr>
@@ -2131,7 +2215,7 @@
 </file>
 
 <file path=word/header1.xml><?xml version="1.0" encoding="utf-8"?>
-<w:hdr xmlns:wpc="http://schemas.microsoft.com/office/word/2010/wordprocessingCanvas" xmlns:cx="http://schemas.microsoft.com/office/drawing/2014/chartex" xmlns:cx1="http://schemas.microsoft.com/office/drawing/2015/9/8/chartex" xmlns:cx2="http://schemas.microsoft.com/office/drawing/2015/10/21/chartex" xmlns:cx3="http://schemas.microsoft.com/office/drawing/2016/5/9/chartex" xmlns:cx4="http://schemas.microsoft.com/office/drawing/2016/5/10/chartex" xmlns:cx5="http://schemas.microsoft.com/office/drawing/2016/5/11/chartex" xmlns:cx6="http://schemas.microsoft.com/office/drawing/2016/5/12/chartex" xmlns:cx7="http://schemas.microsoft.com/office/drawing/2016/5/13/chartex" xmlns:cx8="http://schemas.microsoft.com/office/drawing/2016/5/14/chartex" xmlns:mc="http://schemas.openxmlformats.org/markup-compatibility/2006" xmlns:aink="http://schemas.microsoft.com/office/drawing/2016/ink" xmlns:am3d="http://schemas.microsoft.com/office/drawing/2017/model3d" xmlns:o="urn:schemas-microsoft-com:office:office" xmlns:oel="http://schemas.microsoft.com/office/2019/extlst" xmlns:r="http://schemas.openxmlformats.org/officeDocument/2006/relationships" xmlns:m="http://schemas.openxmlformats.org/officeDocument/2006/math" xmlns:v="urn:schemas-microsoft-com:vml" xmlns:wp14="http://schemas.microsoft.com/office/word/2010/wordprocessingDrawing" xmlns:wp="http://schemas.openxmlformats.org/drawingml/2006/wordprocessingDrawing" xmlns:w10="urn:schemas-microsoft-com:office:word" xmlns:w="http://schemas.openxmlformats.org/wordprocessingml/2006/main" xmlns:w14="http://schemas.microsoft.com/office/word/2010/wordml" xmlns:w15="http://schemas.microsoft.com/office/word/2012/wordml" xmlns:w16cex="http://schemas.microsoft.com/office/word/2018/wordml/cex" xmlns:w16cid="http://schemas.microsoft.com/office/word/2016/wordml/cid" xmlns:w16="http://schemas.microsoft.com/office/word/2018/wordml" xmlns:w16sdtdh="http://schemas.microsoft.com/office/word/2020/wordml/sdtdatahash" xmlns:w16se="http://schemas.microsoft.com/office/word/2015/wordml/symex" xmlns:wpg="http://schemas.microsoft.com/office/word/2010/wordprocessingGroup" xmlns:wpi="http://schemas.microsoft.com/office/word/2010/wordprocessingInk" xmlns:wne="http://schemas.microsoft.com/office/word/2006/wordml" xmlns:wps="http://schemas.microsoft.com/office/word/2010/wordprocessingShape" mc:Ignorable="w14 w15 w16se w16cid w16 w16cex w16sdtdh wp14">
+<w:hdr xmlns:wpc="http://schemas.microsoft.com/office/word/2010/wordprocessingCanvas" xmlns:cx="http://schemas.microsoft.com/office/drawing/2014/chartex" xmlns:cx1="http://schemas.microsoft.com/office/drawing/2015/9/8/chartex" xmlns:cx2="http://schemas.microsoft.com/office/drawing/2015/10/21/chartex" xmlns:cx3="http://schemas.microsoft.com/office/drawing/2016/5/9/chartex" xmlns:cx4="http://schemas.microsoft.com/office/drawing/2016/5/10/chartex" xmlns:cx5="http://schemas.microsoft.com/office/drawing/2016/5/11/chartex" xmlns:cx6="http://schemas.microsoft.com/office/drawing/2016/5/12/chartex" xmlns:cx7="http://schemas.microsoft.com/office/drawing/2016/5/13/chartex" xmlns:cx8="http://schemas.microsoft.com/office/drawing/2016/5/14/chartex" xmlns:mc="http://schemas.openxmlformats.org/markup-compatibility/2006" xmlns:aink="http://schemas.microsoft.com/office/drawing/2016/ink" xmlns:am3d="http://schemas.microsoft.com/office/drawing/2017/model3d" xmlns:o="urn:schemas-microsoft-com:office:office" xmlns:r="http://schemas.openxmlformats.org/officeDocument/2006/relationships" xmlns:m="http://schemas.openxmlformats.org/officeDocument/2006/math" xmlns:v="urn:schemas-microsoft-com:vml" xmlns:wp14="http://schemas.microsoft.com/office/word/2010/wordprocessingDrawing" xmlns:wp="http://schemas.openxmlformats.org/drawingml/2006/wordprocessingDrawing" xmlns:w10="urn:schemas-microsoft-com:office:word" xmlns:w="http://schemas.openxmlformats.org/wordprocessingml/2006/main" xmlns:w14="http://schemas.microsoft.com/office/word/2010/wordml" xmlns:w15="http://schemas.microsoft.com/office/word/2012/wordml" xmlns:w16cex="http://schemas.microsoft.com/office/word/2018/wordml/cex" xmlns:w16cid="http://schemas.microsoft.com/office/word/2016/wordml/cid" xmlns:w16="http://schemas.microsoft.com/office/word/2018/wordml" xmlns:w16sdtdh="http://schemas.microsoft.com/office/word/2020/wordml/sdtdatahash" xmlns:w16se="http://schemas.microsoft.com/office/word/2015/wordml/symex" xmlns:wpg="http://schemas.microsoft.com/office/word/2010/wordprocessingGroup" xmlns:wpi="http://schemas.microsoft.com/office/word/2010/wordprocessingInk" xmlns:wne="http://schemas.microsoft.com/office/word/2006/wordml" xmlns:wps="http://schemas.microsoft.com/office/word/2010/wordprocessingShape" mc:Ignorable="w14 w15 w16se w16cid w16 w16cex w16sdtdh wp14">
   <w:p>
     <w:pPr>
       <w:pStyle w:val="Encabezado"/>
@@ -2214,7 +2298,7 @@
             </wp:anchor>
           </w:drawing>
         </mc:Choice>
-        <mc:Fallback>
+        <mc:Fallback xmlns:oel="http://schemas.microsoft.com/office/2019/extlst">
           <w:pict>
             <v:rect w14:anchorId="1D4AF148" id="Rectángulo 8" o:spid="_x0000_s1026" style="position:absolute;margin-left:-523.45pt;margin-top:186.05pt;width:17pt;height:573.3pt;z-index:251661312;visibility:visible;mso-wrap-style:square;mso-width-percent:0;mso-height-percent:0;mso-wrap-distance-left:9pt;mso-wrap-distance-top:0;mso-wrap-distance-right:9pt;mso-wrap-distance-bottom:0;mso-position-horizontal:absolute;mso-position-horizontal-relative:right-margin-area;mso-position-vertical:absolute;mso-position-vertical-relative:text;mso-width-percent:0;mso-height-percent:0;mso-width-relative:margin;mso-height-relative:margin;v-text-anchor:middle" o:gfxdata="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" fillcolor="#41557a" stroked="f" strokeweight="1pt">
               <w10:wrap anchorx="margin"/>
@@ -2301,7 +2385,7 @@
             </wp:anchor>
           </w:drawing>
         </mc:Choice>
-        <mc:Fallback>
+        <mc:Fallback xmlns:oel="http://schemas.microsoft.com/office/2019/extlst">
           <w:pict>
             <v:rect w14:anchorId="56D47A49" id="Rectángulo 8" o:spid="_x0000_s1026" style="position:absolute;margin-left:-53.25pt;margin-top:26.6pt;width:17pt;height:141.7pt;rotation:180;z-index:251662336;visibility:visible;mso-wrap-style:square;mso-width-percent:0;mso-height-percent:0;mso-wrap-distance-left:9pt;mso-wrap-distance-top:0;mso-wrap-distance-right:9pt;mso-wrap-distance-bottom:0;mso-position-horizontal:absolute;mso-position-horizontal-relative:margin;mso-position-vertical:absolute;mso-position-vertical-relative:text;mso-width-percent:0;mso-height-percent:0;mso-width-relative:margin;mso-height-relative:margin;v-text-anchor:middle" o:gfxdata="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" fillcolor="#fff500" stroked="f" strokeweight="1pt">
               <w10:wrap anchorx="margin"/>
@@ -2388,7 +2472,7 @@
             </wp:anchor>
           </w:drawing>
         </mc:Choice>
-        <mc:Fallback>
+        <mc:Fallback xmlns:oel="http://schemas.microsoft.com/office/2019/extlst">
           <w:pict>
             <v:rect w14:anchorId="114F4CE5" id="Rectángulo 8" o:spid="_x0000_s1026" style="position:absolute;margin-left:-53.45pt;margin-top:-8.2pt;width:17pt;height:17pt;rotation:180;z-index:251663360;visibility:visible;mso-wrap-style:square;mso-width-percent:0;mso-height-percent:0;mso-wrap-distance-left:9pt;mso-wrap-distance-top:0;mso-wrap-distance-right:9pt;mso-wrap-distance-bottom:0;mso-position-horizontal:absolute;mso-position-horizontal-relative:margin;mso-position-vertical:absolute;mso-position-vertical-relative:text;mso-width-percent:0;mso-height-percent:0;mso-width-relative:margin;mso-height-relative:margin;v-text-anchor:middle" o:gfxdata="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" fillcolor="#41557a" stroked="f" strokeweight="1pt">
               <w10:wrap anchorx="margin"/>

</xml_diff>